<commit_message>
Small fix and insert report for customer
</commit_message>
<xml_diff>
--- a/information_security/Documents/Отчёт заказчику.docx
+++ b/information_security/Documents/Отчёт заказчику.docx
@@ -133,13 +133,13 @@
         <w:jc w:val="center"/>
         <w:rPr>
           <w:rFonts w:ascii="Times New Roman" w:hAnsi="Times New Roman" w:cs="Times New Roman"/>
-          <w:sz w:val="28"/>
-        </w:rPr>
-      </w:pPr>
-      <w:r>
-        <w:rPr>
-          <w:rFonts w:ascii="Times New Roman" w:hAnsi="Times New Roman" w:cs="Times New Roman"/>
-          <w:sz w:val="28"/>
+          <w:sz w:val="32"/>
+        </w:rPr>
+      </w:pPr>
+      <w:r>
+        <w:rPr>
+          <w:rFonts w:ascii="Times New Roman" w:hAnsi="Times New Roman" w:cs="Times New Roman"/>
+          <w:sz w:val="32"/>
         </w:rPr>
         <w:t>Отчёт заказчику</w:t>
       </w:r>
@@ -168,17 +168,1061 @@
           <w:sz w:val="28"/>
         </w:rPr>
       </w:pPr>
+      <w:r>
+        <w:rPr>
+          <w:rFonts w:ascii="Times New Roman" w:hAnsi="Times New Roman" w:cs="Times New Roman"/>
+          <w:sz w:val="28"/>
+        </w:rPr>
+        <w:lastRenderedPageBreak/>
+        <w:t>Проект "Четыре алгоритма шифрования" выполнен с использованием п</w:t>
+      </w:r>
+      <w:r>
+        <w:rPr>
+          <w:rFonts w:ascii="Times New Roman" w:hAnsi="Times New Roman" w:cs="Times New Roman"/>
+          <w:sz w:val="28"/>
+        </w:rPr>
+        <w:t xml:space="preserve">ередовых технологий в сфере </w:t>
+      </w:r>
+      <w:proofErr w:type="spellStart"/>
+      <w:r>
+        <w:rPr>
+          <w:rFonts w:ascii="Times New Roman" w:hAnsi="Times New Roman" w:cs="Times New Roman"/>
+          <w:sz w:val="28"/>
+        </w:rPr>
+        <w:t>Web</w:t>
+      </w:r>
+      <w:proofErr w:type="spellEnd"/>
+      <w:r>
+        <w:rPr>
+          <w:rFonts w:ascii="Times New Roman" w:hAnsi="Times New Roman" w:cs="Times New Roman"/>
+          <w:sz w:val="28"/>
+        </w:rPr>
+        <w:t>-</w:t>
+      </w:r>
+      <w:r>
+        <w:rPr>
+          <w:rFonts w:ascii="Times New Roman" w:hAnsi="Times New Roman" w:cs="Times New Roman"/>
+          <w:sz w:val="28"/>
+        </w:rPr>
+        <w:t xml:space="preserve">разработки. </w:t>
+      </w:r>
+      <w:r>
+        <w:rPr>
+          <w:rFonts w:ascii="Times New Roman" w:hAnsi="Times New Roman" w:cs="Times New Roman"/>
+          <w:sz w:val="28"/>
+        </w:rPr>
+        <w:t xml:space="preserve">В процессе создания программного продукта были </w:t>
+      </w:r>
+      <w:proofErr w:type="spellStart"/>
+      <w:r>
+        <w:rPr>
+          <w:rFonts w:ascii="Times New Roman" w:hAnsi="Times New Roman" w:cs="Times New Roman"/>
+          <w:sz w:val="28"/>
+        </w:rPr>
+        <w:t>задествованы</w:t>
+      </w:r>
+      <w:proofErr w:type="spellEnd"/>
+      <w:r>
+        <w:rPr>
+          <w:rFonts w:ascii="Times New Roman" w:hAnsi="Times New Roman" w:cs="Times New Roman"/>
+          <w:sz w:val="28"/>
+        </w:rPr>
+        <w:t xml:space="preserve">: </w:t>
+      </w:r>
+    </w:p>
+    <w:p>
+      <w:pPr>
+        <w:pStyle w:val="a7"/>
+        <w:numPr>
+          <w:ilvl w:val="0"/>
+          <w:numId w:val="1"/>
+        </w:numPr>
+        <w:ind w:left="567" w:hanging="283"/>
+        <w:jc w:val="both"/>
+        <w:rPr>
+          <w:rFonts w:ascii="Times New Roman" w:hAnsi="Times New Roman" w:cs="Times New Roman"/>
+          <w:sz w:val="28"/>
+        </w:rPr>
+      </w:pPr>
+      <w:r>
+        <w:rPr>
+          <w:rFonts w:ascii="Times New Roman" w:hAnsi="Times New Roman" w:cs="Times New Roman"/>
+          <w:sz w:val="28"/>
+        </w:rPr>
+        <w:t>В</w:t>
+      </w:r>
+      <w:r>
+        <w:rPr>
+          <w:rFonts w:ascii="Times New Roman" w:hAnsi="Times New Roman" w:cs="Times New Roman"/>
+          <w:sz w:val="28"/>
+        </w:rPr>
+        <w:t>еб</w:t>
+      </w:r>
+      <w:r>
+        <w:rPr>
+          <w:rFonts w:ascii="Times New Roman" w:hAnsi="Times New Roman" w:cs="Times New Roman"/>
+          <w:sz w:val="28"/>
+        </w:rPr>
+        <w:t>-</w:t>
+      </w:r>
+      <w:r>
+        <w:rPr>
+          <w:rFonts w:ascii="Times New Roman" w:hAnsi="Times New Roman" w:cs="Times New Roman"/>
+          <w:sz w:val="28"/>
+        </w:rPr>
+        <w:t>браузер</w:t>
+      </w:r>
+      <w:r>
+        <w:rPr>
+          <w:rFonts w:ascii="Times New Roman" w:hAnsi="Times New Roman" w:cs="Times New Roman"/>
+          <w:sz w:val="28"/>
+        </w:rPr>
+        <w:t xml:space="preserve"> </w:t>
+      </w:r>
+      <w:r>
+        <w:rPr>
+          <w:rFonts w:ascii="Times New Roman" w:hAnsi="Times New Roman" w:cs="Times New Roman"/>
+          <w:sz w:val="28"/>
+          <w:lang w:val="en-US"/>
+        </w:rPr>
+        <w:t>Opera</w:t>
+      </w:r>
+      <w:r>
+        <w:rPr>
+          <w:rFonts w:ascii="Times New Roman" w:hAnsi="Times New Roman" w:cs="Times New Roman"/>
+          <w:sz w:val="28"/>
+        </w:rPr>
+        <w:t xml:space="preserve"> </w:t>
+      </w:r>
+      <w:r>
+        <w:rPr>
+          <w:rFonts w:ascii="Times New Roman" w:hAnsi="Times New Roman" w:cs="Times New Roman"/>
+          <w:sz w:val="28"/>
+        </w:rPr>
+        <w:t>и</w:t>
+      </w:r>
+      <w:r>
+        <w:rPr>
+          <w:rFonts w:ascii="Times New Roman" w:hAnsi="Times New Roman" w:cs="Times New Roman"/>
+          <w:sz w:val="28"/>
+        </w:rPr>
+        <w:t xml:space="preserve"> </w:t>
+      </w:r>
+      <w:r>
+        <w:rPr>
+          <w:rFonts w:ascii="Times New Roman" w:hAnsi="Times New Roman" w:cs="Times New Roman"/>
+          <w:sz w:val="28"/>
+          <w:lang w:val="en-US"/>
+        </w:rPr>
+        <w:t>Google</w:t>
+      </w:r>
+      <w:r>
+        <w:rPr>
+          <w:rFonts w:ascii="Times New Roman" w:hAnsi="Times New Roman" w:cs="Times New Roman"/>
+          <w:sz w:val="28"/>
+        </w:rPr>
+        <w:t xml:space="preserve"> </w:t>
+      </w:r>
+      <w:r>
+        <w:rPr>
+          <w:rFonts w:ascii="Times New Roman" w:hAnsi="Times New Roman" w:cs="Times New Roman"/>
+          <w:sz w:val="28"/>
+          <w:lang w:val="en-US"/>
+        </w:rPr>
+        <w:t>Chrome</w:t>
+      </w:r>
+      <w:r>
+        <w:rPr>
+          <w:rFonts w:ascii="Times New Roman" w:hAnsi="Times New Roman" w:cs="Times New Roman"/>
+          <w:sz w:val="28"/>
+        </w:rPr>
+        <w:t xml:space="preserve"> для тестирования на кросс-</w:t>
+      </w:r>
+      <w:proofErr w:type="spellStart"/>
+      <w:r>
+        <w:rPr>
+          <w:rFonts w:ascii="Times New Roman" w:hAnsi="Times New Roman" w:cs="Times New Roman"/>
+          <w:sz w:val="28"/>
+        </w:rPr>
+        <w:t>браузерность</w:t>
+      </w:r>
+      <w:proofErr w:type="spellEnd"/>
+      <w:r>
+        <w:rPr>
+          <w:rFonts w:ascii="Times New Roman" w:hAnsi="Times New Roman" w:cs="Times New Roman"/>
+          <w:sz w:val="28"/>
+        </w:rPr>
+        <w:t>;</w:t>
+      </w:r>
+    </w:p>
+    <w:p>
+      <w:pPr>
+        <w:pStyle w:val="a7"/>
+        <w:numPr>
+          <w:ilvl w:val="0"/>
+          <w:numId w:val="1"/>
+        </w:numPr>
+        <w:ind w:left="567" w:hanging="283"/>
+        <w:jc w:val="both"/>
+        <w:rPr>
+          <w:rFonts w:ascii="Times New Roman" w:hAnsi="Times New Roman" w:cs="Times New Roman"/>
+          <w:sz w:val="28"/>
+        </w:rPr>
+      </w:pPr>
+      <w:r>
+        <w:rPr>
+          <w:rFonts w:ascii="Times New Roman" w:hAnsi="Times New Roman" w:cs="Times New Roman"/>
+          <w:sz w:val="28"/>
+        </w:rPr>
+        <w:t>Высокоуровневый я</w:t>
+      </w:r>
+      <w:r>
+        <w:rPr>
+          <w:rFonts w:ascii="Times New Roman" w:hAnsi="Times New Roman" w:cs="Times New Roman"/>
+          <w:sz w:val="28"/>
+        </w:rPr>
+        <w:t>зык программирования</w:t>
+      </w:r>
+      <w:r>
+        <w:rPr>
+          <w:rFonts w:ascii="Times New Roman" w:hAnsi="Times New Roman" w:cs="Times New Roman"/>
+          <w:sz w:val="28"/>
+        </w:rPr>
+        <w:t xml:space="preserve"> </w:t>
+      </w:r>
+      <w:r>
+        <w:rPr>
+          <w:rFonts w:ascii="Times New Roman" w:hAnsi="Times New Roman" w:cs="Times New Roman"/>
+          <w:sz w:val="28"/>
+        </w:rPr>
+        <w:t>общего назначения</w:t>
+      </w:r>
+      <w:r>
+        <w:rPr>
+          <w:rFonts w:ascii="Times New Roman" w:hAnsi="Times New Roman" w:cs="Times New Roman"/>
+          <w:sz w:val="28"/>
+        </w:rPr>
+        <w:t xml:space="preserve"> </w:t>
+      </w:r>
+      <w:proofErr w:type="spellStart"/>
+      <w:r>
+        <w:rPr>
+          <w:rFonts w:ascii="Times New Roman" w:hAnsi="Times New Roman" w:cs="Times New Roman"/>
+          <w:sz w:val="28"/>
+        </w:rPr>
+        <w:t>Python</w:t>
+      </w:r>
+      <w:proofErr w:type="spellEnd"/>
+      <w:r>
+        <w:rPr>
+          <w:rFonts w:ascii="Times New Roman" w:hAnsi="Times New Roman" w:cs="Times New Roman"/>
+          <w:sz w:val="28"/>
+        </w:rPr>
+        <w:t xml:space="preserve"> </w:t>
+      </w:r>
+      <w:r>
+        <w:rPr>
+          <w:rFonts w:ascii="Times New Roman" w:hAnsi="Times New Roman" w:cs="Times New Roman"/>
+          <w:sz w:val="28"/>
+        </w:rPr>
+        <w:t xml:space="preserve">версии </w:t>
+      </w:r>
+      <w:r>
+        <w:rPr>
+          <w:rFonts w:ascii="Times New Roman" w:hAnsi="Times New Roman" w:cs="Times New Roman"/>
+          <w:sz w:val="28"/>
+        </w:rPr>
+        <w:t>3.6.2 для разработки</w:t>
+      </w:r>
+      <w:r>
+        <w:rPr>
+          <w:rFonts w:ascii="Times New Roman" w:hAnsi="Times New Roman" w:cs="Times New Roman"/>
+          <w:sz w:val="28"/>
+        </w:rPr>
+        <w:t xml:space="preserve"> программных</w:t>
+      </w:r>
+      <w:r>
+        <w:rPr>
+          <w:rFonts w:ascii="Times New Roman" w:hAnsi="Times New Roman" w:cs="Times New Roman"/>
+          <w:sz w:val="28"/>
+        </w:rPr>
+        <w:t xml:space="preserve"> прототипов требуемых алгоритмов шифрования; </w:t>
+      </w:r>
+    </w:p>
+    <w:p>
+      <w:pPr>
+        <w:pStyle w:val="a7"/>
+        <w:numPr>
+          <w:ilvl w:val="0"/>
+          <w:numId w:val="1"/>
+        </w:numPr>
+        <w:ind w:left="567" w:hanging="283"/>
+        <w:jc w:val="both"/>
+        <w:rPr>
+          <w:rFonts w:ascii="Times New Roman" w:hAnsi="Times New Roman" w:cs="Times New Roman"/>
+          <w:sz w:val="28"/>
+        </w:rPr>
+      </w:pPr>
+      <w:r>
+        <w:rPr>
+          <w:rFonts w:ascii="Times New Roman" w:hAnsi="Times New Roman" w:cs="Times New Roman"/>
+          <w:sz w:val="28"/>
+        </w:rPr>
+        <w:t xml:space="preserve">Сценарный </w:t>
+      </w:r>
+      <w:proofErr w:type="spellStart"/>
+      <w:r>
+        <w:rPr>
+          <w:rFonts w:ascii="Times New Roman" w:hAnsi="Times New Roman" w:cs="Times New Roman"/>
+          <w:sz w:val="28"/>
+        </w:rPr>
+        <w:t>мультипарадигменный</w:t>
+      </w:r>
+      <w:proofErr w:type="spellEnd"/>
+      <w:r>
+        <w:rPr>
+          <w:rFonts w:ascii="Times New Roman" w:hAnsi="Times New Roman" w:cs="Times New Roman"/>
+          <w:sz w:val="28"/>
+        </w:rPr>
+        <w:t xml:space="preserve"> язык программирования </w:t>
+      </w:r>
+      <w:r>
+        <w:rPr>
+          <w:rFonts w:ascii="Times New Roman" w:hAnsi="Times New Roman" w:cs="Times New Roman"/>
+          <w:sz w:val="28"/>
+          <w:lang w:val="en-US"/>
+        </w:rPr>
+        <w:t>J</w:t>
+      </w:r>
+      <w:proofErr w:type="spellStart"/>
+      <w:r>
+        <w:rPr>
+          <w:rFonts w:ascii="Times New Roman" w:hAnsi="Times New Roman" w:cs="Times New Roman"/>
+          <w:sz w:val="28"/>
+        </w:rPr>
+        <w:t>ava</w:t>
+      </w:r>
+      <w:proofErr w:type="spellEnd"/>
+      <w:r>
+        <w:rPr>
+          <w:rFonts w:ascii="Times New Roman" w:hAnsi="Times New Roman" w:cs="Times New Roman"/>
+          <w:sz w:val="28"/>
+          <w:lang w:val="en-US"/>
+        </w:rPr>
+        <w:t>S</w:t>
+      </w:r>
+      <w:proofErr w:type="spellStart"/>
+      <w:r>
+        <w:rPr>
+          <w:rFonts w:ascii="Times New Roman" w:hAnsi="Times New Roman" w:cs="Times New Roman"/>
+          <w:sz w:val="28"/>
+        </w:rPr>
+        <w:t>cript</w:t>
+      </w:r>
+      <w:proofErr w:type="spellEnd"/>
+      <w:r>
+        <w:rPr>
+          <w:rFonts w:ascii="Times New Roman" w:hAnsi="Times New Roman" w:cs="Times New Roman"/>
+          <w:sz w:val="28"/>
+        </w:rPr>
+        <w:t xml:space="preserve"> для создания финальной версии </w:t>
+      </w:r>
+      <w:r>
+        <w:rPr>
+          <w:rFonts w:ascii="Times New Roman" w:hAnsi="Times New Roman" w:cs="Times New Roman"/>
+          <w:sz w:val="28"/>
+        </w:rPr>
+        <w:t>программного обеспечения</w:t>
+      </w:r>
+      <w:r>
+        <w:rPr>
+          <w:rFonts w:ascii="Times New Roman" w:hAnsi="Times New Roman" w:cs="Times New Roman"/>
+          <w:sz w:val="28"/>
+        </w:rPr>
+        <w:t>;</w:t>
+      </w:r>
+    </w:p>
+    <w:p>
+      <w:pPr>
+        <w:pStyle w:val="a7"/>
+        <w:numPr>
+          <w:ilvl w:val="0"/>
+          <w:numId w:val="1"/>
+        </w:numPr>
+        <w:ind w:left="567" w:hanging="283"/>
+        <w:jc w:val="both"/>
+        <w:rPr>
+          <w:rFonts w:ascii="Times New Roman" w:hAnsi="Times New Roman" w:cs="Times New Roman"/>
+          <w:sz w:val="28"/>
+        </w:rPr>
+      </w:pPr>
+      <w:r>
+        <w:rPr>
+          <w:rFonts w:ascii="Times New Roman" w:hAnsi="Times New Roman" w:cs="Times New Roman"/>
+          <w:sz w:val="28"/>
+        </w:rPr>
+        <w:t>Я</w:t>
+      </w:r>
+      <w:r>
+        <w:rPr>
+          <w:rFonts w:ascii="Times New Roman" w:hAnsi="Times New Roman" w:cs="Times New Roman"/>
+          <w:sz w:val="28"/>
+        </w:rPr>
+        <w:t xml:space="preserve">зык разметки </w:t>
+      </w:r>
+      <w:r>
+        <w:rPr>
+          <w:rFonts w:ascii="Times New Roman" w:hAnsi="Times New Roman" w:cs="Times New Roman"/>
+          <w:sz w:val="28"/>
+          <w:lang w:val="en-US"/>
+        </w:rPr>
+        <w:t>XML</w:t>
+      </w:r>
+      <w:r>
+        <w:rPr>
+          <w:rFonts w:ascii="Times New Roman" w:hAnsi="Times New Roman" w:cs="Times New Roman"/>
+          <w:sz w:val="28"/>
+        </w:rPr>
+        <w:t xml:space="preserve">, который в ходе дальнейшей разработки проекта было решено заменить </w:t>
+      </w:r>
+      <w:r>
+        <w:rPr>
+          <w:rFonts w:ascii="Times New Roman" w:hAnsi="Times New Roman" w:cs="Times New Roman"/>
+          <w:sz w:val="28"/>
+        </w:rPr>
+        <w:t xml:space="preserve">на </w:t>
+      </w:r>
+      <w:r>
+        <w:rPr>
+          <w:rFonts w:ascii="Times New Roman" w:hAnsi="Times New Roman" w:cs="Times New Roman"/>
+          <w:sz w:val="28"/>
+          <w:lang w:val="en-US"/>
+        </w:rPr>
+        <w:t>HTML</w:t>
+      </w:r>
+      <w:r>
+        <w:rPr>
+          <w:rFonts w:ascii="Times New Roman" w:hAnsi="Times New Roman" w:cs="Times New Roman"/>
+          <w:sz w:val="28"/>
+        </w:rPr>
+        <w:t xml:space="preserve">5 в связи с недостаточностью встроенного функционала в </w:t>
+      </w:r>
+      <w:r>
+        <w:rPr>
+          <w:rFonts w:ascii="Times New Roman" w:hAnsi="Times New Roman" w:cs="Times New Roman"/>
+          <w:sz w:val="28"/>
+          <w:lang w:val="en-US"/>
+        </w:rPr>
+        <w:t>XML</w:t>
+      </w:r>
+      <w:r>
+        <w:rPr>
+          <w:rFonts w:ascii="Times New Roman" w:hAnsi="Times New Roman" w:cs="Times New Roman"/>
+          <w:sz w:val="28"/>
+        </w:rPr>
+        <w:t>;</w:t>
+      </w:r>
+    </w:p>
+    <w:p>
+      <w:pPr>
+        <w:ind w:firstLine="709"/>
+        <w:jc w:val="both"/>
+        <w:rPr>
+          <w:rFonts w:ascii="Times New Roman" w:hAnsi="Times New Roman" w:cs="Times New Roman"/>
+          <w:sz w:val="28"/>
+        </w:rPr>
+      </w:pPr>
+      <w:r>
+        <w:rPr>
+          <w:rFonts w:ascii="Times New Roman" w:hAnsi="Times New Roman" w:cs="Times New Roman"/>
+          <w:sz w:val="28"/>
+        </w:rPr>
+        <w:t xml:space="preserve">В рамках проекта были предъявлены следующие функциональные требования: </w:t>
+      </w:r>
+    </w:p>
+    <w:p>
+      <w:pPr>
+        <w:pStyle w:val="a7"/>
+        <w:numPr>
+          <w:ilvl w:val="0"/>
+          <w:numId w:val="2"/>
+        </w:numPr>
+        <w:ind w:left="567" w:hanging="283"/>
+        <w:jc w:val="both"/>
+        <w:rPr>
+          <w:rFonts w:ascii="Times New Roman" w:hAnsi="Times New Roman" w:cs="Times New Roman"/>
+          <w:sz w:val="28"/>
+        </w:rPr>
+      </w:pPr>
+      <w:r>
+        <w:rPr>
+          <w:rFonts w:ascii="Times New Roman" w:hAnsi="Times New Roman" w:cs="Times New Roman"/>
+          <w:sz w:val="28"/>
+        </w:rPr>
+        <w:t>В</w:t>
+      </w:r>
+      <w:r>
+        <w:rPr>
+          <w:rFonts w:ascii="Times New Roman" w:hAnsi="Times New Roman" w:cs="Times New Roman"/>
+          <w:sz w:val="28"/>
+        </w:rPr>
+        <w:t xml:space="preserve">се требуемые алгоритмы шифрования должны быть реализованы и функционировать без возникновения системных ошибок; </w:t>
+      </w:r>
+    </w:p>
+    <w:p>
+      <w:pPr>
+        <w:pStyle w:val="a7"/>
+        <w:numPr>
+          <w:ilvl w:val="0"/>
+          <w:numId w:val="2"/>
+        </w:numPr>
+        <w:ind w:left="567" w:hanging="283"/>
+        <w:jc w:val="both"/>
+        <w:rPr>
+          <w:rFonts w:ascii="Times New Roman" w:hAnsi="Times New Roman" w:cs="Times New Roman"/>
+          <w:sz w:val="28"/>
+        </w:rPr>
+      </w:pPr>
+      <w:r>
+        <w:rPr>
+          <w:rFonts w:ascii="Times New Roman" w:hAnsi="Times New Roman" w:cs="Times New Roman"/>
+          <w:sz w:val="28"/>
+        </w:rPr>
+        <w:t>Возможность использования методов шифрования «</w:t>
+      </w:r>
+      <w:r>
+        <w:rPr>
+          <w:rFonts w:ascii="Times New Roman" w:hAnsi="Times New Roman" w:cs="Times New Roman"/>
+          <w:sz w:val="28"/>
+          <w:lang w:val="en-US"/>
+        </w:rPr>
+        <w:t>XOR</w:t>
+      </w:r>
+      <w:r>
+        <w:rPr>
+          <w:rFonts w:ascii="Times New Roman" w:hAnsi="Times New Roman" w:cs="Times New Roman"/>
+          <w:sz w:val="28"/>
+        </w:rPr>
+        <w:t>»</w:t>
+      </w:r>
+      <w:r>
+        <w:rPr>
+          <w:rFonts w:ascii="Times New Roman" w:hAnsi="Times New Roman" w:cs="Times New Roman"/>
+          <w:sz w:val="28"/>
+        </w:rPr>
+        <w:t xml:space="preserve">, </w:t>
+      </w:r>
+      <w:r>
+        <w:rPr>
+          <w:rFonts w:ascii="Times New Roman" w:hAnsi="Times New Roman" w:cs="Times New Roman"/>
+          <w:sz w:val="28"/>
+        </w:rPr>
+        <w:t>«Шифр Цезаря» и «Блочная перестановка» поочерёдно</w:t>
+      </w:r>
+      <w:r>
+        <w:rPr>
+          <w:rFonts w:ascii="Times New Roman" w:hAnsi="Times New Roman" w:cs="Times New Roman"/>
+          <w:sz w:val="28"/>
+        </w:rPr>
+        <w:t>,</w:t>
+      </w:r>
+      <w:r>
+        <w:rPr>
+          <w:rFonts w:ascii="Times New Roman" w:hAnsi="Times New Roman" w:cs="Times New Roman"/>
+          <w:sz w:val="28"/>
+        </w:rPr>
+        <w:t xml:space="preserve"> путём передачи получаемого результата </w:t>
+      </w:r>
+      <w:r>
+        <w:rPr>
+          <w:rFonts w:ascii="Times New Roman" w:hAnsi="Times New Roman" w:cs="Times New Roman"/>
+          <w:sz w:val="28"/>
+        </w:rPr>
+        <w:t>одним из методов</w:t>
+      </w:r>
+      <w:r>
+        <w:rPr>
+          <w:rFonts w:ascii="Times New Roman" w:hAnsi="Times New Roman" w:cs="Times New Roman"/>
+          <w:sz w:val="28"/>
+        </w:rPr>
+        <w:t xml:space="preserve"> на вход другому. Последовательность методов выбирается пользователем вручную;</w:t>
+      </w:r>
+    </w:p>
+    <w:p>
+      <w:pPr>
+        <w:pStyle w:val="a7"/>
+        <w:numPr>
+          <w:ilvl w:val="0"/>
+          <w:numId w:val="2"/>
+        </w:numPr>
+        <w:ind w:left="567" w:hanging="283"/>
+        <w:jc w:val="both"/>
+        <w:rPr>
+          <w:rFonts w:ascii="Times New Roman" w:hAnsi="Times New Roman" w:cs="Times New Roman"/>
+          <w:sz w:val="28"/>
+        </w:rPr>
+      </w:pPr>
+      <w:r>
+        <w:rPr>
+          <w:rFonts w:ascii="Times New Roman" w:hAnsi="Times New Roman" w:cs="Times New Roman"/>
+          <w:sz w:val="28"/>
+        </w:rPr>
+        <w:t>Реализована возможность удобного использования результата, полученного методом комбинированного шифрования, вне программного продукта;</w:t>
+      </w:r>
       <w:bookmarkStart w:id="0" w:name="_GoBack"/>
       <w:bookmarkEnd w:id="0"/>
     </w:p>
+    <w:p>
+      <w:pPr>
+        <w:pStyle w:val="a7"/>
+        <w:numPr>
+          <w:ilvl w:val="0"/>
+          <w:numId w:val="2"/>
+        </w:numPr>
+        <w:ind w:left="567" w:hanging="283"/>
+        <w:jc w:val="both"/>
+        <w:rPr>
+          <w:rFonts w:ascii="Times New Roman" w:hAnsi="Times New Roman" w:cs="Times New Roman"/>
+          <w:sz w:val="28"/>
+        </w:rPr>
+      </w:pPr>
+      <w:proofErr w:type="spellStart"/>
+      <w:r>
+        <w:rPr>
+          <w:rFonts w:ascii="Times New Roman" w:hAnsi="Times New Roman" w:cs="Times New Roman"/>
+          <w:sz w:val="28"/>
+        </w:rPr>
+        <w:t>В</w:t>
+      </w:r>
+      <w:r>
+        <w:rPr>
+          <w:rFonts w:ascii="Times New Roman" w:hAnsi="Times New Roman" w:cs="Times New Roman"/>
+          <w:sz w:val="28"/>
+        </w:rPr>
+        <w:t>алидация</w:t>
+      </w:r>
+      <w:proofErr w:type="spellEnd"/>
+      <w:r>
+        <w:rPr>
+          <w:rFonts w:ascii="Times New Roman" w:hAnsi="Times New Roman" w:cs="Times New Roman"/>
+          <w:sz w:val="28"/>
+        </w:rPr>
+        <w:t xml:space="preserve"> всех входных данных; </w:t>
+      </w:r>
+    </w:p>
+    <w:p>
+      <w:pPr>
+        <w:pStyle w:val="a7"/>
+        <w:numPr>
+          <w:ilvl w:val="0"/>
+          <w:numId w:val="2"/>
+        </w:numPr>
+        <w:ind w:left="567" w:hanging="283"/>
+        <w:jc w:val="both"/>
+        <w:rPr>
+          <w:rFonts w:ascii="Times New Roman" w:hAnsi="Times New Roman" w:cs="Times New Roman"/>
+          <w:sz w:val="28"/>
+        </w:rPr>
+      </w:pPr>
+      <w:r>
+        <w:rPr>
+          <w:rFonts w:ascii="Times New Roman" w:hAnsi="Times New Roman" w:cs="Times New Roman"/>
+          <w:sz w:val="28"/>
+        </w:rPr>
+        <w:t>Ф</w:t>
+      </w:r>
+      <w:r>
+        <w:rPr>
+          <w:rFonts w:ascii="Times New Roman" w:hAnsi="Times New Roman" w:cs="Times New Roman"/>
+          <w:sz w:val="28"/>
+        </w:rPr>
+        <w:t xml:space="preserve">инальная версия программного продукта должна иметь удобный, </w:t>
+      </w:r>
+      <w:r>
+        <w:rPr>
+          <w:rFonts w:ascii="Times New Roman" w:hAnsi="Times New Roman" w:cs="Times New Roman"/>
+          <w:sz w:val="28"/>
+        </w:rPr>
+        <w:t>достаточный</w:t>
+      </w:r>
+      <w:r>
+        <w:rPr>
+          <w:rFonts w:ascii="Times New Roman" w:hAnsi="Times New Roman" w:cs="Times New Roman"/>
+          <w:sz w:val="28"/>
+        </w:rPr>
+        <w:t xml:space="preserve"> и отзывчивый графический пользовательский интерфейс; </w:t>
+      </w:r>
+    </w:p>
+    <w:p>
+      <w:pPr>
+        <w:pStyle w:val="a7"/>
+        <w:numPr>
+          <w:ilvl w:val="0"/>
+          <w:numId w:val="2"/>
+        </w:numPr>
+        <w:ind w:left="567" w:hanging="283"/>
+        <w:jc w:val="both"/>
+        <w:rPr>
+          <w:rFonts w:ascii="Times New Roman" w:hAnsi="Times New Roman" w:cs="Times New Roman"/>
+          <w:sz w:val="28"/>
+        </w:rPr>
+      </w:pPr>
+      <w:r>
+        <w:rPr>
+          <w:rFonts w:ascii="Times New Roman" w:hAnsi="Times New Roman" w:cs="Times New Roman"/>
+          <w:sz w:val="28"/>
+        </w:rPr>
+        <w:t>П</w:t>
+      </w:r>
+      <w:r>
+        <w:rPr>
+          <w:rFonts w:ascii="Times New Roman" w:hAnsi="Times New Roman" w:cs="Times New Roman"/>
+          <w:sz w:val="28"/>
+        </w:rPr>
+        <w:t>ри вводе пользователем не корректных данных уведомлять об этом пользователя;</w:t>
+      </w:r>
+    </w:p>
+    <w:p>
+      <w:pPr>
+        <w:pStyle w:val="a7"/>
+        <w:numPr>
+          <w:ilvl w:val="0"/>
+          <w:numId w:val="2"/>
+        </w:numPr>
+        <w:ind w:left="567" w:hanging="283"/>
+        <w:jc w:val="both"/>
+        <w:rPr>
+          <w:rFonts w:ascii="Times New Roman" w:hAnsi="Times New Roman" w:cs="Times New Roman"/>
+          <w:sz w:val="28"/>
+        </w:rPr>
+      </w:pPr>
+      <w:r>
+        <w:rPr>
+          <w:rFonts w:ascii="Times New Roman" w:hAnsi="Times New Roman" w:cs="Times New Roman"/>
+          <w:sz w:val="28"/>
+        </w:rPr>
+        <w:t>При указании пользователем не корректных параметров необходимых для функционирования большинства методов шифрования – обеспечить устойчивость программного продукта</w:t>
+      </w:r>
+      <w:r>
+        <w:rPr>
+          <w:rFonts w:ascii="Times New Roman" w:hAnsi="Times New Roman" w:cs="Times New Roman"/>
+          <w:sz w:val="28"/>
+        </w:rPr>
+        <w:t xml:space="preserve"> к такому роду ошибок</w:t>
+      </w:r>
+      <w:r>
+        <w:rPr>
+          <w:rFonts w:ascii="Times New Roman" w:hAnsi="Times New Roman" w:cs="Times New Roman"/>
+          <w:sz w:val="28"/>
+        </w:rPr>
+        <w:t xml:space="preserve"> и уведомить об ошибке пользователя;</w:t>
+      </w:r>
+    </w:p>
+    <w:p>
+      <w:pPr>
+        <w:ind w:firstLine="709"/>
+        <w:jc w:val="both"/>
+        <w:rPr>
+          <w:rFonts w:ascii="Times New Roman" w:hAnsi="Times New Roman" w:cs="Times New Roman"/>
+          <w:sz w:val="28"/>
+        </w:rPr>
+      </w:pPr>
+      <w:r>
+        <w:rPr>
+          <w:rFonts w:ascii="Times New Roman" w:hAnsi="Times New Roman" w:cs="Times New Roman"/>
+          <w:sz w:val="28"/>
+        </w:rPr>
+        <w:t>Все функциональные требования выполнены полностью</w:t>
+      </w:r>
+    </w:p>
     <w:sectPr>
+      <w:footerReference w:type="default" r:id="rId7"/>
       <w:pgSz w:w="11906" w:h="16838"/>
       <w:pgMar w:top="1134" w:right="567" w:bottom="1134" w:left="1701" w:header="708" w:footer="708" w:gutter="0"/>
       <w:cols w:space="708"/>
+      <w:titlePg/>
       <w:docGrid w:linePitch="360"/>
     </w:sectPr>
   </w:body>
 </w:document>
+</file>
+
+<file path=word/endnotes.xml><?xml version="1.0" encoding="utf-8"?>
+<w:endnotes xmlns:wpc="http://schemas.microsoft.com/office/word/2010/wordprocessingCanvas" xmlns:cx="http://schemas.microsoft.com/office/drawing/2014/chartex" xmlns:cx1="http://schemas.microsoft.com/office/drawing/2015/9/8/chartex" xmlns:mc="http://schemas.openxmlformats.org/markup-compatibility/2006" xmlns:o="urn:schemas-microsoft-com:office:office" xmlns:r="http://schemas.openxmlformats.org/officeDocument/2006/relationships" xmlns:m="http://schemas.openxmlformats.org/officeDocument/2006/math" xmlns:v="urn:schemas-microsoft-com:vml" xmlns:wp14="http://schemas.microsoft.com/office/word/2010/wordprocessingDrawing" xmlns:wp="http://schemas.openxmlformats.org/drawingml/2006/wordprocessingDrawing" xmlns:w10="urn:schemas-microsoft-com:office:word" xmlns:w="http://schemas.openxmlformats.org/wordprocessingml/2006/main" xmlns:w14="http://schemas.microsoft.com/office/word/2010/wordml" xmlns:w15="http://schemas.microsoft.com/office/word/2012/wordml" xmlns:w16se="http://schemas.microsoft.com/office/word/2015/wordml/symex" xmlns:wpg="http://schemas.microsoft.com/office/word/2010/wordprocessingGroup" xmlns:wpi="http://schemas.microsoft.com/office/word/2010/wordprocessingInk" xmlns:wne="http://schemas.microsoft.com/office/word/2006/wordml" xmlns:wps="http://schemas.microsoft.com/office/word/2010/wordprocessingShape" mc:Ignorable="w14 w15 w16se wp14">
+  <w:endnote w:type="separator" w:id="-1">
+    <w:p>
+      <w:pPr>
+        <w:spacing w:after="0" w:line="240" w:lineRule="auto"/>
+      </w:pPr>
+      <w:r>
+        <w:separator/>
+      </w:r>
+    </w:p>
+  </w:endnote>
+  <w:endnote w:type="continuationSeparator" w:id="0">
+    <w:p>
+      <w:pPr>
+        <w:spacing w:after="0" w:line="240" w:lineRule="auto"/>
+      </w:pPr>
+      <w:r>
+        <w:continuationSeparator/>
+      </w:r>
+    </w:p>
+  </w:endnote>
+</w:endnotes>
+</file>
+
+<file path=word/footer1.xml><?xml version="1.0" encoding="utf-8"?>
+<w:ftr xmlns:wpc="http://schemas.microsoft.com/office/word/2010/wordprocessingCanvas" xmlns:cx="http://schemas.microsoft.com/office/drawing/2014/chartex" xmlns:cx1="http://schemas.microsoft.com/office/drawing/2015/9/8/chartex" xmlns:mc="http://schemas.openxmlformats.org/markup-compatibility/2006" xmlns:o="urn:schemas-microsoft-com:office:office" xmlns:r="http://schemas.openxmlformats.org/officeDocument/2006/relationships" xmlns:m="http://schemas.openxmlformats.org/officeDocument/2006/math" xmlns:v="urn:schemas-microsoft-com:vml" xmlns:wp14="http://schemas.microsoft.com/office/word/2010/wordprocessingDrawing" xmlns:wp="http://schemas.openxmlformats.org/drawingml/2006/wordprocessingDrawing" xmlns:w10="urn:schemas-microsoft-com:office:word" xmlns:w="http://schemas.openxmlformats.org/wordprocessingml/2006/main" xmlns:w14="http://schemas.microsoft.com/office/word/2010/wordml" xmlns:w15="http://schemas.microsoft.com/office/word/2012/wordml" xmlns:w16se="http://schemas.microsoft.com/office/word/2015/wordml/symex" xmlns:wpg="http://schemas.microsoft.com/office/word/2010/wordprocessingGroup" xmlns:wpi="http://schemas.microsoft.com/office/word/2010/wordprocessingInk" xmlns:wne="http://schemas.microsoft.com/office/word/2006/wordml" xmlns:wps="http://schemas.microsoft.com/office/word/2010/wordprocessingShape" mc:Ignorable="w14 w15 w16se wp14">
+  <w:sdt>
+    <w:sdtPr>
+      <w:id w:val="-1504498892"/>
+      <w:docPartObj>
+        <w:docPartGallery w:val="Page Numbers (Bottom of Page)"/>
+        <w:docPartUnique/>
+      </w:docPartObj>
+    </w:sdtPr>
+    <w:sdtContent>
+      <w:p>
+        <w:pPr>
+          <w:pStyle w:val="a5"/>
+          <w:jc w:val="right"/>
+        </w:pPr>
+        <w:r>
+          <w:fldChar w:fldCharType="begin"/>
+        </w:r>
+        <w:r>
+          <w:instrText>PAGE   \* MERGEFORMAT</w:instrText>
+        </w:r>
+        <w:r>
+          <w:fldChar w:fldCharType="separate"/>
+        </w:r>
+        <w:r>
+          <w:rPr>
+            <w:noProof/>
+          </w:rPr>
+          <w:t>2</w:t>
+        </w:r>
+        <w:r>
+          <w:fldChar w:fldCharType="end"/>
+        </w:r>
+      </w:p>
+    </w:sdtContent>
+  </w:sdt>
+  <w:p>
+    <w:pPr>
+      <w:pStyle w:val="a5"/>
+    </w:pPr>
+  </w:p>
+</w:ftr>
+</file>
+
+<file path=word/footnotes.xml><?xml version="1.0" encoding="utf-8"?>
+<w:footnotes xmlns:wpc="http://schemas.microsoft.com/office/word/2010/wordprocessingCanvas" xmlns:cx="http://schemas.microsoft.com/office/drawing/2014/chartex" xmlns:cx1="http://schemas.microsoft.com/office/drawing/2015/9/8/chartex" xmlns:mc="http://schemas.openxmlformats.org/markup-compatibility/2006" xmlns:o="urn:schemas-microsoft-com:office:office" xmlns:r="http://schemas.openxmlformats.org/officeDocument/2006/relationships" xmlns:m="http://schemas.openxmlformats.org/officeDocument/2006/math" xmlns:v="urn:schemas-microsoft-com:vml" xmlns:wp14="http://schemas.microsoft.com/office/word/2010/wordprocessingDrawing" xmlns:wp="http://schemas.openxmlformats.org/drawingml/2006/wordprocessingDrawing" xmlns:w10="urn:schemas-microsoft-com:office:word" xmlns:w="http://schemas.openxmlformats.org/wordprocessingml/2006/main" xmlns:w14="http://schemas.microsoft.com/office/word/2010/wordml" xmlns:w15="http://schemas.microsoft.com/office/word/2012/wordml" xmlns:w16se="http://schemas.microsoft.com/office/word/2015/wordml/symex" xmlns:wpg="http://schemas.microsoft.com/office/word/2010/wordprocessingGroup" xmlns:wpi="http://schemas.microsoft.com/office/word/2010/wordprocessingInk" xmlns:wne="http://schemas.microsoft.com/office/word/2006/wordml" xmlns:wps="http://schemas.microsoft.com/office/word/2010/wordprocessingShape" mc:Ignorable="w14 w15 w16se wp14">
+  <w:footnote w:type="separator" w:id="-1">
+    <w:p>
+      <w:pPr>
+        <w:spacing w:after="0" w:line="240" w:lineRule="auto"/>
+      </w:pPr>
+      <w:r>
+        <w:separator/>
+      </w:r>
+    </w:p>
+  </w:footnote>
+  <w:footnote w:type="continuationSeparator" w:id="0">
+    <w:p>
+      <w:pPr>
+        <w:spacing w:after="0" w:line="240" w:lineRule="auto"/>
+      </w:pPr>
+      <w:r>
+        <w:continuationSeparator/>
+      </w:r>
+    </w:p>
+  </w:footnote>
+</w:footnotes>
+</file>
+
+<file path=word/numbering.xml><?xml version="1.0" encoding="utf-8"?>
+<w:numbering xmlns:wpc="http://schemas.microsoft.com/office/word/2010/wordprocessingCanvas" xmlns:cx="http://schemas.microsoft.com/office/drawing/2014/chartex" xmlns:cx1="http://schemas.microsoft.com/office/drawing/2015/9/8/chartex" xmlns:mc="http://schemas.openxmlformats.org/markup-compatibility/2006" xmlns:o="urn:schemas-microsoft-com:office:office" xmlns:r="http://schemas.openxmlformats.org/officeDocument/2006/relationships" xmlns:m="http://schemas.openxmlformats.org/officeDocument/2006/math" xmlns:v="urn:schemas-microsoft-com:vml" xmlns:wp14="http://schemas.microsoft.com/office/word/2010/wordprocessingDrawing" xmlns:wp="http://schemas.openxmlformats.org/drawingml/2006/wordprocessingDrawing" xmlns:w10="urn:schemas-microsoft-com:office:word" xmlns:w="http://schemas.openxmlformats.org/wordprocessingml/2006/main" xmlns:w14="http://schemas.microsoft.com/office/word/2010/wordml" xmlns:w15="http://schemas.microsoft.com/office/word/2012/wordml" xmlns:w16se="http://schemas.microsoft.com/office/word/2015/wordml/symex" xmlns:wpg="http://schemas.microsoft.com/office/word/2010/wordprocessingGroup" xmlns:wpi="http://schemas.microsoft.com/office/word/2010/wordprocessingInk" xmlns:wne="http://schemas.microsoft.com/office/word/2006/wordml" xmlns:wps="http://schemas.microsoft.com/office/word/2010/wordprocessingShape" mc:Ignorable="w14 w15 w16se wp14">
+  <w:abstractNum w:abstractNumId="0" w15:restartNumberingAfterBreak="0">
+    <w:nsid w:val="4A724BE3"/>
+    <w:multiLevelType w:val="hybridMultilevel"/>
+    <w:tmpl w:val="0F188F58"/>
+    <w:lvl w:ilvl="0" w:tplc="0419000F">
+      <w:start w:val="1"/>
+      <w:numFmt w:val="decimal"/>
+      <w:lvlText w:val="%1."/>
+      <w:lvlJc w:val="left"/>
+      <w:pPr>
+        <w:ind w:left="1429" w:hanging="360"/>
+      </w:pPr>
+    </w:lvl>
+    <w:lvl w:ilvl="1" w:tplc="04190019" w:tentative="1">
+      <w:start w:val="1"/>
+      <w:numFmt w:val="lowerLetter"/>
+      <w:lvlText w:val="%2."/>
+      <w:lvlJc w:val="left"/>
+      <w:pPr>
+        <w:ind w:left="2149" w:hanging="360"/>
+      </w:pPr>
+    </w:lvl>
+    <w:lvl w:ilvl="2" w:tplc="0419001B" w:tentative="1">
+      <w:start w:val="1"/>
+      <w:numFmt w:val="lowerRoman"/>
+      <w:lvlText w:val="%3."/>
+      <w:lvlJc w:val="right"/>
+      <w:pPr>
+        <w:ind w:left="2869" w:hanging="180"/>
+      </w:pPr>
+    </w:lvl>
+    <w:lvl w:ilvl="3" w:tplc="0419000F" w:tentative="1">
+      <w:start w:val="1"/>
+      <w:numFmt w:val="decimal"/>
+      <w:lvlText w:val="%4."/>
+      <w:lvlJc w:val="left"/>
+      <w:pPr>
+        <w:ind w:left="3589" w:hanging="360"/>
+      </w:pPr>
+    </w:lvl>
+    <w:lvl w:ilvl="4" w:tplc="04190019" w:tentative="1">
+      <w:start w:val="1"/>
+      <w:numFmt w:val="lowerLetter"/>
+      <w:lvlText w:val="%5."/>
+      <w:lvlJc w:val="left"/>
+      <w:pPr>
+        <w:ind w:left="4309" w:hanging="360"/>
+      </w:pPr>
+    </w:lvl>
+    <w:lvl w:ilvl="5" w:tplc="0419001B" w:tentative="1">
+      <w:start w:val="1"/>
+      <w:numFmt w:val="lowerRoman"/>
+      <w:lvlText w:val="%6."/>
+      <w:lvlJc w:val="right"/>
+      <w:pPr>
+        <w:ind w:left="5029" w:hanging="180"/>
+      </w:pPr>
+    </w:lvl>
+    <w:lvl w:ilvl="6" w:tplc="0419000F" w:tentative="1">
+      <w:start w:val="1"/>
+      <w:numFmt w:val="decimal"/>
+      <w:lvlText w:val="%7."/>
+      <w:lvlJc w:val="left"/>
+      <w:pPr>
+        <w:ind w:left="5749" w:hanging="360"/>
+      </w:pPr>
+    </w:lvl>
+    <w:lvl w:ilvl="7" w:tplc="04190019" w:tentative="1">
+      <w:start w:val="1"/>
+      <w:numFmt w:val="lowerLetter"/>
+      <w:lvlText w:val="%8."/>
+      <w:lvlJc w:val="left"/>
+      <w:pPr>
+        <w:ind w:left="6469" w:hanging="360"/>
+      </w:pPr>
+    </w:lvl>
+    <w:lvl w:ilvl="8" w:tplc="0419001B" w:tentative="1">
+      <w:start w:val="1"/>
+      <w:numFmt w:val="lowerRoman"/>
+      <w:lvlText w:val="%9."/>
+      <w:lvlJc w:val="right"/>
+      <w:pPr>
+        <w:ind w:left="7189" w:hanging="180"/>
+      </w:pPr>
+    </w:lvl>
+  </w:abstractNum>
+  <w:abstractNum w:abstractNumId="1" w15:restartNumberingAfterBreak="0">
+    <w:nsid w:val="58626776"/>
+    <w:multiLevelType w:val="hybridMultilevel"/>
+    <w:tmpl w:val="AEE0410E"/>
+    <w:lvl w:ilvl="0" w:tplc="0419000F">
+      <w:start w:val="1"/>
+      <w:numFmt w:val="decimal"/>
+      <w:lvlText w:val="%1."/>
+      <w:lvlJc w:val="left"/>
+      <w:pPr>
+        <w:ind w:left="1429" w:hanging="360"/>
+      </w:pPr>
+    </w:lvl>
+    <w:lvl w:ilvl="1" w:tplc="04190019" w:tentative="1">
+      <w:start w:val="1"/>
+      <w:numFmt w:val="lowerLetter"/>
+      <w:lvlText w:val="%2."/>
+      <w:lvlJc w:val="left"/>
+      <w:pPr>
+        <w:ind w:left="2149" w:hanging="360"/>
+      </w:pPr>
+    </w:lvl>
+    <w:lvl w:ilvl="2" w:tplc="0419001B" w:tentative="1">
+      <w:start w:val="1"/>
+      <w:numFmt w:val="lowerRoman"/>
+      <w:lvlText w:val="%3."/>
+      <w:lvlJc w:val="right"/>
+      <w:pPr>
+        <w:ind w:left="2869" w:hanging="180"/>
+      </w:pPr>
+    </w:lvl>
+    <w:lvl w:ilvl="3" w:tplc="0419000F" w:tentative="1">
+      <w:start w:val="1"/>
+      <w:numFmt w:val="decimal"/>
+      <w:lvlText w:val="%4."/>
+      <w:lvlJc w:val="left"/>
+      <w:pPr>
+        <w:ind w:left="3589" w:hanging="360"/>
+      </w:pPr>
+    </w:lvl>
+    <w:lvl w:ilvl="4" w:tplc="04190019" w:tentative="1">
+      <w:start w:val="1"/>
+      <w:numFmt w:val="lowerLetter"/>
+      <w:lvlText w:val="%5."/>
+      <w:lvlJc w:val="left"/>
+      <w:pPr>
+        <w:ind w:left="4309" w:hanging="360"/>
+      </w:pPr>
+    </w:lvl>
+    <w:lvl w:ilvl="5" w:tplc="0419001B" w:tentative="1">
+      <w:start w:val="1"/>
+      <w:numFmt w:val="lowerRoman"/>
+      <w:lvlText w:val="%6."/>
+      <w:lvlJc w:val="right"/>
+      <w:pPr>
+        <w:ind w:left="5029" w:hanging="180"/>
+      </w:pPr>
+    </w:lvl>
+    <w:lvl w:ilvl="6" w:tplc="0419000F" w:tentative="1">
+      <w:start w:val="1"/>
+      <w:numFmt w:val="decimal"/>
+      <w:lvlText w:val="%7."/>
+      <w:lvlJc w:val="left"/>
+      <w:pPr>
+        <w:ind w:left="5749" w:hanging="360"/>
+      </w:pPr>
+    </w:lvl>
+    <w:lvl w:ilvl="7" w:tplc="04190019" w:tentative="1">
+      <w:start w:val="1"/>
+      <w:numFmt w:val="lowerLetter"/>
+      <w:lvlText w:val="%8."/>
+      <w:lvlJc w:val="left"/>
+      <w:pPr>
+        <w:ind w:left="6469" w:hanging="360"/>
+      </w:pPr>
+    </w:lvl>
+    <w:lvl w:ilvl="8" w:tplc="0419001B" w:tentative="1">
+      <w:start w:val="1"/>
+      <w:numFmt w:val="lowerRoman"/>
+      <w:lvlText w:val="%9."/>
+      <w:lvlJc w:val="right"/>
+      <w:pPr>
+        <w:ind w:left="7189" w:hanging="180"/>
+      </w:pPr>
+    </w:lvl>
+  </w:abstractNum>
+  <w:num w:numId="1">
+    <w:abstractNumId w:val="1"/>
+  </w:num>
+  <w:num w:numId="2">
+    <w:abstractNumId w:val="0"/>
+  </w:num>
+</w:numbering>
 </file>
 
 <file path=word/styles.xml><?xml version="1.0" encoding="utf-8"?>
@@ -602,6 +1646,61 @@
     <w:semiHidden/>
     <w:unhideWhenUsed/>
   </w:style>
+  <w:style w:type="paragraph" w:styleId="a3">
+    <w:name w:val="header"/>
+    <w:basedOn w:val="a"/>
+    <w:link w:val="a4"/>
+    <w:uiPriority w:val="99"/>
+    <w:unhideWhenUsed/>
+    <w:rsid w:val="00854303"/>
+    <w:pPr>
+      <w:tabs>
+        <w:tab w:val="center" w:pos="4677"/>
+        <w:tab w:val="right" w:pos="9355"/>
+      </w:tabs>
+      <w:spacing w:after="0" w:line="240" w:lineRule="auto"/>
+    </w:pPr>
+  </w:style>
+  <w:style w:type="character" w:customStyle="1" w:styleId="a4">
+    <w:name w:val="Верхний колонтитул Знак"/>
+    <w:basedOn w:val="a0"/>
+    <w:link w:val="a3"/>
+    <w:uiPriority w:val="99"/>
+    <w:rsid w:val="00854303"/>
+  </w:style>
+  <w:style w:type="paragraph" w:styleId="a5">
+    <w:name w:val="footer"/>
+    <w:basedOn w:val="a"/>
+    <w:link w:val="a6"/>
+    <w:uiPriority w:val="99"/>
+    <w:unhideWhenUsed/>
+    <w:rsid w:val="00854303"/>
+    <w:pPr>
+      <w:tabs>
+        <w:tab w:val="center" w:pos="4677"/>
+        <w:tab w:val="right" w:pos="9355"/>
+      </w:tabs>
+      <w:spacing w:after="0" w:line="240" w:lineRule="auto"/>
+    </w:pPr>
+  </w:style>
+  <w:style w:type="character" w:customStyle="1" w:styleId="a6">
+    <w:name w:val="Нижний колонтитул Знак"/>
+    <w:basedOn w:val="a0"/>
+    <w:link w:val="a5"/>
+    <w:uiPriority w:val="99"/>
+    <w:rsid w:val="00854303"/>
+  </w:style>
+  <w:style w:type="paragraph" w:styleId="a7">
+    <w:name w:val="List Paragraph"/>
+    <w:basedOn w:val="a"/>
+    <w:uiPriority w:val="34"/>
+    <w:qFormat/>
+    <w:rsid w:val="00854303"/>
+    <w:pPr>
+      <w:ind w:left="720"/>
+      <w:contextualSpacing/>
+    </w:pPr>
+  </w:style>
 </w:styles>
 </file>
 

</xml_diff>